<commit_message>
Replace FixedDeposit Array in SavingsAccount with TreeMap
</commit_message>
<xml_diff>
--- a/functionality doc.docx
+++ b/functionality doc.docx
@@ -27,6 +27,21 @@
       </w:pPr>
       <w:r>
         <w:t>Replace FixedDeposit Array in SavingsAccount with TreeMap</w:t>
+      </w:r>
+      <w:r>
+        <w:t xml:space="preserve"> (done)</w:t>
+      </w:r>
+    </w:p>
+    <w:p>
+      <w:pPr>
+        <w:pStyle w:val="ListParagraph"/>
+        <w:numPr>
+          <w:ilvl w:val="0"/>
+          <w:numId w:val="1"/>
+        </w:numPr>
+      </w:pPr>
+      <w:r>
+        <w:t>Add HashMap before creating an account to check if it exists or not.</w:t>
       </w:r>
     </w:p>
     <w:p>

</xml_diff>

<commit_message>
Implemented method access block after deserialization
</commit_message>
<xml_diff>
--- a/functionality doc.docx
+++ b/functionality doc.docx
@@ -41,7 +41,10 @@
         </w:numPr>
       </w:pPr>
       <w:r>
-        <w:t>Add HashMap before creating an account to check if it exists or not.</w:t>
+        <w:t>Add HashMap before creating an account to check if it exists or not</w:t>
+      </w:r>
+      <w:r>
+        <w:t xml:space="preserve"> (done)</w:t>
       </w:r>
     </w:p>
     <w:p>
@@ -51,11 +54,23 @@
           <w:ilvl w:val="0"/>
           <w:numId w:val="1"/>
         </w:numPr>
-      </w:pPr>
-      <w:r>
+        <w:rPr>
+          <w:b/>
+          <w:bCs/>
+        </w:rPr>
+      </w:pPr>
+      <w:r>
+        <w:rPr>
+          <w:b/>
+          <w:bCs/>
+        </w:rPr>
         <w:t>Implement Auto-Renewal</w:t>
       </w:r>
       <w:r>
+        <w:rPr>
+          <w:b/>
+          <w:bCs/>
+        </w:rPr>
         <w:t>.</w:t>
       </w:r>
     </w:p>
@@ -68,7 +83,14 @@
         </w:numPr>
       </w:pPr>
       <w:r>
-        <w:t xml:space="preserve"> Verification of Account Number using a password assosciated with it in a HashMap</w:t>
+        <w:t xml:space="preserve"> </w:t>
+      </w:r>
+      <w:r>
+        <w:rPr>
+          <w:b/>
+          <w:bCs/>
+        </w:rPr>
+        <w:t>Verification of Account Number using a password assosciated with it in a HashMap</w:t>
       </w:r>
       <w:r>
         <w:t>.</w:t>
@@ -91,6 +113,9 @@
       <w:r>
         <w:t xml:space="preserve"> and FD and Loan Serialization</w:t>
       </w:r>
+      <w:r>
+        <w:t xml:space="preserve"> (done)</w:t>
+      </w:r>
     </w:p>
     <w:p>
       <w:pPr>
@@ -99,20 +124,44 @@
           <w:ilvl w:val="0"/>
           <w:numId w:val="1"/>
         </w:numPr>
-      </w:pPr>
-      <w:r>
+        <w:rPr>
+          <w:b/>
+          <w:bCs/>
+        </w:rPr>
+      </w:pPr>
+      <w:r>
+        <w:rPr>
+          <w:b/>
+          <w:bCs/>
+        </w:rPr>
         <w:t xml:space="preserve">Isolate the branches for a tester/developer/admin/author/Gyanesh and an end-user and implement LocalDate.now() instead of having the end-user to enter current </w:t>
       </w:r>
       <w:r>
+        <w:rPr>
+          <w:b/>
+          <w:bCs/>
+        </w:rPr>
         <w:t>date in</w:t>
       </w:r>
       <w:r>
+        <w:rPr>
+          <w:b/>
+          <w:bCs/>
+        </w:rPr>
         <w:t xml:space="preserve"> the end-user br</w:t>
       </w:r>
       <w:r>
+        <w:rPr>
+          <w:b/>
+          <w:bCs/>
+        </w:rPr>
         <w:t>anch</w:t>
       </w:r>
       <w:r>
+        <w:rPr>
+          <w:b/>
+          <w:bCs/>
+        </w:rPr>
         <w:t>.</w:t>
       </w:r>
     </w:p>
@@ -127,6 +176,9 @@
       <w:r>
         <w:t>Add. Gitignore</w:t>
       </w:r>
+      <w:r>
+        <w:t xml:space="preserve"> (done)</w:t>
+      </w:r>
     </w:p>
     <w:p>
       <w:pPr>
@@ -135,8 +187,16 @@
           <w:ilvl w:val="0"/>
           <w:numId w:val="1"/>
         </w:numPr>
-      </w:pPr>
-      <w:r>
+        <w:rPr>
+          <w:b/>
+          <w:bCs/>
+        </w:rPr>
+      </w:pPr>
+      <w:r>
+        <w:rPr>
+          <w:b/>
+          <w:bCs/>
+        </w:rPr>
         <w:t>Isolate the branches further for file storage and database storage</w:t>
       </w:r>
     </w:p>
@@ -162,7 +222,7 @@
       <w:lvlText w:val="%1."/>
       <w:lvlJc w:val="left"/>
       <w:pPr>
-        <w:ind w:left="720" w:hanging="360"/>
+        <w:ind w:left="644" w:hanging="360"/>
       </w:pPr>
       <w:rPr>
         <w:rFonts w:hint="default"/>

</xml_diff>

<commit_message>
Introduced passwords for implementing security
</commit_message>
<xml_diff>
--- a/functionality doc.docx
+++ b/functionality doc.docx
@@ -26,8 +26,29 @@
         </w:numPr>
       </w:pPr>
       <w:r>
-        <w:t>Replace FixedDeposit Array in SavingsAccount with TreeMap</w:t>
-      </w:r>
+        <w:t xml:space="preserve">Replace </w:t>
+      </w:r>
+      <w:proofErr w:type="spellStart"/>
+      <w:r>
+        <w:t>FixedDeposit</w:t>
+      </w:r>
+      <w:proofErr w:type="spellEnd"/>
+      <w:r>
+        <w:t xml:space="preserve"> Array in </w:t>
+      </w:r>
+      <w:proofErr w:type="spellStart"/>
+      <w:r>
+        <w:t>SavingsAccount</w:t>
+      </w:r>
+      <w:proofErr w:type="spellEnd"/>
+      <w:r>
+        <w:t xml:space="preserve"> with </w:t>
+      </w:r>
+      <w:proofErr w:type="spellStart"/>
+      <w:r>
+        <w:t>TreeMap</w:t>
+      </w:r>
+      <w:proofErr w:type="spellEnd"/>
       <w:r>
         <w:t xml:space="preserve"> (done)</w:t>
       </w:r>
@@ -86,14 +107,26 @@
         <w:t xml:space="preserve"> </w:t>
       </w:r>
       <w:r>
-        <w:rPr>
-          <w:b/>
-          <w:bCs/>
-        </w:rPr>
-        <w:t>Verification of Account Number using a password assosciated with it in a HashMap</w:t>
-      </w:r>
+        <w:t xml:space="preserve">Verification of Account Number using a password </w:t>
+      </w:r>
+      <w:proofErr w:type="spellStart"/>
+      <w:r>
+        <w:t>assosciated</w:t>
+      </w:r>
+      <w:proofErr w:type="spellEnd"/>
+      <w:r>
+        <w:t xml:space="preserve"> with it in a </w:t>
+      </w:r>
+      <w:proofErr w:type="gramStart"/>
+      <w:r>
+        <w:t>Properties</w:t>
+      </w:r>
+      <w:proofErr w:type="gramEnd"/>
       <w:r>
         <w:t>.</w:t>
+      </w:r>
+      <w:r>
+        <w:t xml:space="preserve"> (done)</w:t>
       </w:r>
     </w:p>
     <w:p>
@@ -103,18 +136,49 @@
           <w:ilvl w:val="0"/>
           <w:numId w:val="1"/>
         </w:numPr>
-      </w:pPr>
-      <w:r>
-        <w:t>Implement method access block</w:t>
-      </w:r>
-      <w:r>
-        <w:t xml:space="preserve"> in AccountInfo</w:t>
-      </w:r>
-      <w:r>
-        <w:t xml:space="preserve"> and FD and Loan Serialization</w:t>
-      </w:r>
-      <w:r>
-        <w:t xml:space="preserve"> (done)</w:t>
+        <w:rPr>
+          <w:b/>
+          <w:bCs/>
+        </w:rPr>
+      </w:pPr>
+      <w:r>
+        <w:rPr>
+          <w:b/>
+          <w:bCs/>
+        </w:rPr>
+        <w:t xml:space="preserve">Create a </w:t>
+      </w:r>
+      <w:proofErr w:type="spellStart"/>
+      <w:r>
+        <w:rPr>
+          <w:b/>
+          <w:bCs/>
+        </w:rPr>
+        <w:t>AccountEdit</w:t>
+      </w:r>
+      <w:proofErr w:type="spellEnd"/>
+      <w:r>
+        <w:rPr>
+          <w:b/>
+          <w:bCs/>
+        </w:rPr>
+        <w:t xml:space="preserve"> class and functionality and call it from </w:t>
+      </w:r>
+      <w:proofErr w:type="spellStart"/>
+      <w:r>
+        <w:rPr>
+          <w:b/>
+          <w:bCs/>
+        </w:rPr>
+        <w:t>AccountManagement</w:t>
+      </w:r>
+      <w:proofErr w:type="spellEnd"/>
+      <w:r>
+        <w:rPr>
+          <w:b/>
+          <w:bCs/>
+        </w:rPr>
+        <w:t xml:space="preserve"> Class if the user access already existing account.</w:t>
       </w:r>
     </w:p>
     <w:p>
@@ -134,35 +198,7 @@
           <w:b/>
           <w:bCs/>
         </w:rPr>
-        <w:t xml:space="preserve">Isolate the branches for a tester/developer/admin/author/Gyanesh and an end-user and implement LocalDate.now() instead of having the end-user to enter current </w:t>
-      </w:r>
-      <w:r>
-        <w:rPr>
-          <w:b/>
-          <w:bCs/>
-        </w:rPr>
-        <w:t>date in</w:t>
-      </w:r>
-      <w:r>
-        <w:rPr>
-          <w:b/>
-          <w:bCs/>
-        </w:rPr>
-        <w:t xml:space="preserve"> the end-user br</w:t>
-      </w:r>
-      <w:r>
-        <w:rPr>
-          <w:b/>
-          <w:bCs/>
-        </w:rPr>
-        <w:t>anch</w:t>
-      </w:r>
-      <w:r>
-        <w:rPr>
-          <w:b/>
-          <w:bCs/>
-        </w:rPr>
-        <w:t>.</w:t>
+        <w:t>Regular Expression for password.</w:t>
       </w:r>
     </w:p>
     <w:p>
@@ -174,8 +210,112 @@
         </w:numPr>
       </w:pPr>
       <w:r>
-        <w:t>Add. Gitignore</w:t>
-      </w:r>
+        <w:t>Implement method access block</w:t>
+      </w:r>
+      <w:r>
+        <w:t xml:space="preserve"> in </w:t>
+      </w:r>
+      <w:proofErr w:type="spellStart"/>
+      <w:r>
+        <w:t>AccountInfo</w:t>
+      </w:r>
+      <w:proofErr w:type="spellEnd"/>
+      <w:r>
+        <w:t xml:space="preserve"> and FD and Loan Serialization</w:t>
+      </w:r>
+      <w:r>
+        <w:t xml:space="preserve"> (done)</w:t>
+      </w:r>
+    </w:p>
+    <w:p>
+      <w:pPr>
+        <w:pStyle w:val="ListParagraph"/>
+        <w:numPr>
+          <w:ilvl w:val="0"/>
+          <w:numId w:val="1"/>
+        </w:numPr>
+        <w:rPr>
+          <w:b/>
+          <w:bCs/>
+        </w:rPr>
+      </w:pPr>
+      <w:r>
+        <w:rPr>
+          <w:b/>
+          <w:bCs/>
+        </w:rPr>
+        <w:t xml:space="preserve">Isolate the branches for a tester/developer/admin/author/Gyanesh and an end-user and implement </w:t>
+      </w:r>
+      <w:proofErr w:type="spellStart"/>
+      <w:proofErr w:type="gramStart"/>
+      <w:r>
+        <w:rPr>
+          <w:b/>
+          <w:bCs/>
+        </w:rPr>
+        <w:t>LocalDate.now</w:t>
+      </w:r>
+      <w:proofErr w:type="spellEnd"/>
+      <w:r>
+        <w:rPr>
+          <w:b/>
+          <w:bCs/>
+        </w:rPr>
+        <w:t>(</w:t>
+      </w:r>
+      <w:proofErr w:type="gramEnd"/>
+      <w:r>
+        <w:rPr>
+          <w:b/>
+          <w:bCs/>
+        </w:rPr>
+        <w:t xml:space="preserve">) instead of having the end-user to enter current </w:t>
+      </w:r>
+      <w:r>
+        <w:rPr>
+          <w:b/>
+          <w:bCs/>
+        </w:rPr>
+        <w:t>date in</w:t>
+      </w:r>
+      <w:r>
+        <w:rPr>
+          <w:b/>
+          <w:bCs/>
+        </w:rPr>
+        <w:t xml:space="preserve"> the end-user br</w:t>
+      </w:r>
+      <w:r>
+        <w:rPr>
+          <w:b/>
+          <w:bCs/>
+        </w:rPr>
+        <w:t>anch</w:t>
+      </w:r>
+      <w:r>
+        <w:rPr>
+          <w:b/>
+          <w:bCs/>
+        </w:rPr>
+        <w:t>.</w:t>
+      </w:r>
+    </w:p>
+    <w:p>
+      <w:pPr>
+        <w:pStyle w:val="ListParagraph"/>
+        <w:numPr>
+          <w:ilvl w:val="0"/>
+          <w:numId w:val="1"/>
+        </w:numPr>
+      </w:pPr>
+      <w:r>
+        <w:t xml:space="preserve">Add. </w:t>
+      </w:r>
+      <w:proofErr w:type="spellStart"/>
+      <w:r>
+        <w:t>Gitignore</w:t>
+      </w:r>
+      <w:proofErr w:type="spellEnd"/>
       <w:r>
         <w:t xml:space="preserve"> (done)</w:t>
       </w:r>

</xml_diff>

<commit_message>
Introduced regex for password validation
</commit_message>
<xml_diff>
--- a/functionality doc.docx
+++ b/functionality doc.docx
@@ -26,29 +26,8 @@
         </w:numPr>
       </w:pPr>
       <w:r>
-        <w:t xml:space="preserve">Replace </w:t>
-      </w:r>
-      <w:proofErr w:type="spellStart"/>
-      <w:r>
-        <w:t>FixedDeposit</w:t>
-      </w:r>
-      <w:proofErr w:type="spellEnd"/>
-      <w:r>
-        <w:t xml:space="preserve"> Array in </w:t>
-      </w:r>
-      <w:proofErr w:type="spellStart"/>
-      <w:r>
-        <w:t>SavingsAccount</w:t>
-      </w:r>
-      <w:proofErr w:type="spellEnd"/>
-      <w:r>
-        <w:t xml:space="preserve"> with </w:t>
-      </w:r>
-      <w:proofErr w:type="spellStart"/>
-      <w:r>
-        <w:t>TreeMap</w:t>
-      </w:r>
-      <w:proofErr w:type="spellEnd"/>
+        <w:t>Replace FixedDeposit Array in SavingsAccount with TreeMap</w:t>
+      </w:r>
       <w:r>
         <w:t xml:space="preserve"> (done)</w:t>
       </w:r>
@@ -107,21 +86,14 @@
         <w:t xml:space="preserve"> </w:t>
       </w:r>
       <w:r>
-        <w:t xml:space="preserve">Verification of Account Number using a password </w:t>
-      </w:r>
-      <w:proofErr w:type="spellStart"/>
-      <w:r>
-        <w:t>assosciated</w:t>
-      </w:r>
-      <w:proofErr w:type="spellEnd"/>
-      <w:r>
-        <w:t xml:space="preserve"> with it in a </w:t>
-      </w:r>
-      <w:proofErr w:type="gramStart"/>
-      <w:r>
-        <w:t>Properties</w:t>
-      </w:r>
-      <w:proofErr w:type="gramEnd"/>
+        <w:t xml:space="preserve">Verification of Account Number using a password assosciated with it in a </w:t>
+      </w:r>
+      <w:r>
+        <w:t>P</w:t>
+      </w:r>
+      <w:r>
+        <w:t>roperties</w:t>
+      </w:r>
       <w:r>
         <w:t>.</w:t>
       </w:r>
@@ -146,39 +118,43 @@
           <w:b/>
           <w:bCs/>
         </w:rPr>
-        <w:t xml:space="preserve">Create a </w:t>
-      </w:r>
-      <w:proofErr w:type="spellStart"/>
-      <w:r>
-        <w:rPr>
-          <w:b/>
-          <w:bCs/>
-        </w:rPr>
-        <w:t>AccountEdit</w:t>
-      </w:r>
-      <w:proofErr w:type="spellEnd"/>
-      <w:r>
-        <w:rPr>
-          <w:b/>
-          <w:bCs/>
-        </w:rPr>
-        <w:t xml:space="preserve"> class and functionality and call it from </w:t>
-      </w:r>
-      <w:proofErr w:type="spellStart"/>
-      <w:r>
-        <w:rPr>
-          <w:b/>
-          <w:bCs/>
-        </w:rPr>
-        <w:t>AccountManagement</w:t>
-      </w:r>
-      <w:proofErr w:type="spellEnd"/>
-      <w:r>
-        <w:rPr>
-          <w:b/>
-          <w:bCs/>
-        </w:rPr>
-        <w:t xml:space="preserve"> Class if the user access already existing account.</w:t>
+        <w:t>Create a AccountEdit class and functionality and call it from AccountManagement Class if the user access already existing account.</w:t>
+      </w:r>
+    </w:p>
+    <w:p>
+      <w:pPr>
+        <w:pStyle w:val="ListParagraph"/>
+        <w:numPr>
+          <w:ilvl w:val="0"/>
+          <w:numId w:val="1"/>
+        </w:numPr>
+      </w:pPr>
+      <w:r>
+        <w:t>Regular Expression for password.</w:t>
+      </w:r>
+      <w:r>
+        <w:t xml:space="preserve"> (done)</w:t>
+      </w:r>
+    </w:p>
+    <w:p>
+      <w:pPr>
+        <w:pStyle w:val="ListParagraph"/>
+        <w:numPr>
+          <w:ilvl w:val="0"/>
+          <w:numId w:val="1"/>
+        </w:numPr>
+      </w:pPr>
+      <w:r>
+        <w:t>Implement method access block</w:t>
+      </w:r>
+      <w:r>
+        <w:t xml:space="preserve"> in AccountInfo</w:t>
+      </w:r>
+      <w:r>
+        <w:t xml:space="preserve"> and FD and Loan Serialization</w:t>
+      </w:r>
+      <w:r>
+        <w:t xml:space="preserve"> (done)</w:t>
       </w:r>
     </w:p>
     <w:p>
@@ -198,7 +174,35 @@
           <w:b/>
           <w:bCs/>
         </w:rPr>
-        <w:t>Regular Expression for password.</w:t>
+        <w:t xml:space="preserve">Isolate the branches for a tester/developer/admin/author/Gyanesh and an end-user and implement LocalDate.now() instead of having the end-user to enter current </w:t>
+      </w:r>
+      <w:r>
+        <w:rPr>
+          <w:b/>
+          <w:bCs/>
+        </w:rPr>
+        <w:t>date in</w:t>
+      </w:r>
+      <w:r>
+        <w:rPr>
+          <w:b/>
+          <w:bCs/>
+        </w:rPr>
+        <w:t xml:space="preserve"> the end-user br</w:t>
+      </w:r>
+      <w:r>
+        <w:rPr>
+          <w:b/>
+          <w:bCs/>
+        </w:rPr>
+        <w:t>anch</w:t>
+      </w:r>
+      <w:r>
+        <w:rPr>
+          <w:b/>
+          <w:bCs/>
+        </w:rPr>
+        <w:t>.</w:t>
       </w:r>
     </w:p>
     <w:p>
@@ -210,112 +214,8 @@
         </w:numPr>
       </w:pPr>
       <w:r>
-        <w:t>Implement method access block</w:t>
-      </w:r>
-      <w:r>
-        <w:t xml:space="preserve"> in </w:t>
-      </w:r>
-      <w:proofErr w:type="spellStart"/>
-      <w:r>
-        <w:t>AccountInfo</w:t>
-      </w:r>
-      <w:proofErr w:type="spellEnd"/>
-      <w:r>
-        <w:t xml:space="preserve"> and FD and Loan Serialization</w:t>
-      </w:r>
-      <w:r>
-        <w:t xml:space="preserve"> (done)</w:t>
-      </w:r>
-    </w:p>
-    <w:p>
-      <w:pPr>
-        <w:pStyle w:val="ListParagraph"/>
-        <w:numPr>
-          <w:ilvl w:val="0"/>
-          <w:numId w:val="1"/>
-        </w:numPr>
-        <w:rPr>
-          <w:b/>
-          <w:bCs/>
-        </w:rPr>
-      </w:pPr>
-      <w:r>
-        <w:rPr>
-          <w:b/>
-          <w:bCs/>
-        </w:rPr>
-        <w:t xml:space="preserve">Isolate the branches for a tester/developer/admin/author/Gyanesh and an end-user and implement </w:t>
-      </w:r>
-      <w:proofErr w:type="spellStart"/>
-      <w:proofErr w:type="gramStart"/>
-      <w:r>
-        <w:rPr>
-          <w:b/>
-          <w:bCs/>
-        </w:rPr>
-        <w:t>LocalDate.now</w:t>
-      </w:r>
-      <w:proofErr w:type="spellEnd"/>
-      <w:r>
-        <w:rPr>
-          <w:b/>
-          <w:bCs/>
-        </w:rPr>
-        <w:t>(</w:t>
-      </w:r>
-      <w:proofErr w:type="gramEnd"/>
-      <w:r>
-        <w:rPr>
-          <w:b/>
-          <w:bCs/>
-        </w:rPr>
-        <w:t xml:space="preserve">) instead of having the end-user to enter current </w:t>
-      </w:r>
-      <w:r>
-        <w:rPr>
-          <w:b/>
-          <w:bCs/>
-        </w:rPr>
-        <w:t>date in</w:t>
-      </w:r>
-      <w:r>
-        <w:rPr>
-          <w:b/>
-          <w:bCs/>
-        </w:rPr>
-        <w:t xml:space="preserve"> the end-user br</w:t>
-      </w:r>
-      <w:r>
-        <w:rPr>
-          <w:b/>
-          <w:bCs/>
-        </w:rPr>
-        <w:t>anch</w:t>
-      </w:r>
-      <w:r>
-        <w:rPr>
-          <w:b/>
-          <w:bCs/>
-        </w:rPr>
-        <w:t>.</w:t>
-      </w:r>
-    </w:p>
-    <w:p>
-      <w:pPr>
-        <w:pStyle w:val="ListParagraph"/>
-        <w:numPr>
-          <w:ilvl w:val="0"/>
-          <w:numId w:val="1"/>
-        </w:numPr>
-      </w:pPr>
-      <w:r>
-        <w:t xml:space="preserve">Add. </w:t>
-      </w:r>
-      <w:proofErr w:type="spellStart"/>
-      <w:r>
-        <w:t>Gitignore</w:t>
-      </w:r>
-      <w:proofErr w:type="spellEnd"/>
+        <w:t>Add. Gitignore</w:t>
+      </w:r>
       <w:r>
         <w:t xml:space="preserve"> (done)</w:t>
       </w:r>

</xml_diff>